<commit_message>
Third task Last updates
</commit_message>
<xml_diff>
--- a/Locators.docx
+++ b/Locators.docx
@@ -877,77 +877,7 @@
         <w:t>xPath</w:t>
       </w:r>
       <w:proofErr w:type="spellEnd"/>
-      <w:r>
-        <w:t>:</w:t>
-      </w:r>
-      <w:r>
-        <w:t xml:space="preserve"> </w:t>
-      </w:r>
-    </w:p>
-    <w:p>
-      <w:pPr>
-        <w:ind w:firstLine="720"/>
-      </w:pPr>
-      <w:proofErr w:type="spellStart"/>
-      <w:r>
-        <w:t>css</w:t>
-      </w:r>
-      <w:proofErr w:type="spellEnd"/>
-      <w:r>
-        <w:t xml:space="preserve">: </w:t>
-      </w:r>
-      <w:r>
-        <w:rPr>
-          <w:highlight w:val="lightGray"/>
-        </w:rPr>
-        <w:t>#</w:t>
-      </w:r>
-      <w:proofErr w:type="spellStart"/>
-      <w:r>
-        <w:rPr>
-          <w:highlight w:val="lightGray"/>
-        </w:rPr>
-        <w:t>thirdContainer</w:t>
-      </w:r>
-      <w:proofErr w:type="spellEnd"/>
-      <w:r>
-        <w:rPr>
-          <w:highlight w:val="lightGray"/>
-        </w:rPr>
-        <w:t>&gt;</w:t>
-      </w:r>
-      <w:proofErr w:type="spellStart"/>
-      <w:r>
-        <w:rPr>
-          <w:highlight w:val="lightGray"/>
-        </w:rPr>
-        <w:t>span</w:t>
-      </w:r>
-      <w:r>
-        <w:rPr>
-          <w:highlight w:val="lightGray"/>
-        </w:rPr>
-        <w:t>.question</w:t>
-      </w:r>
-      <w:proofErr w:type="spellEnd"/>
-    </w:p>
-    <w:p>
-      <w:r>
-        <w:t xml:space="preserve">k. </w:t>
-      </w:r>
-      <w:r>
-        <w:t>Information span for Notification CC</w:t>
-      </w:r>
-    </w:p>
-    <w:p>
-      <w:pPr>
-        <w:ind w:firstLine="720"/>
-      </w:pPr>
-      <w:proofErr w:type="spellStart"/>
-      <w:r>
-        <w:t>xPath</w:t>
-      </w:r>
-      <w:proofErr w:type="spellEnd"/>
+      <w:proofErr w:type="gramStart"/>
       <w:r>
         <w:t>:</w:t>
       </w:r>
@@ -956,6 +886,118 @@
       </w:r>
       <w:bookmarkStart w:id="0" w:name="_GoBack"/>
       <w:bookmarkEnd w:id="0"/>
+      <w:r>
+        <w:rPr>
+          <w:highlight w:val="lightGray"/>
+        </w:rPr>
+        <w:t>.</w:t>
+      </w:r>
+      <w:proofErr w:type="gramEnd"/>
+      <w:r>
+        <w:rPr>
+          <w:highlight w:val="lightGray"/>
+        </w:rPr>
+        <w:t>//*[@class="notifications-and-alternates-container"]/div/span</w:t>
+      </w:r>
+    </w:p>
+    <w:p>
+      <w:pPr>
+        <w:ind w:firstLine="720"/>
+      </w:pPr>
+      <w:proofErr w:type="spellStart"/>
+      <w:r>
+        <w:t>css</w:t>
+      </w:r>
+      <w:proofErr w:type="spellEnd"/>
+      <w:r>
+        <w:t xml:space="preserve">: </w:t>
+      </w:r>
+      <w:r>
+        <w:rPr>
+          <w:highlight w:val="lightGray"/>
+        </w:rPr>
+        <w:t>#</w:t>
+      </w:r>
+      <w:proofErr w:type="spellStart"/>
+      <w:r>
+        <w:rPr>
+          <w:highlight w:val="lightGray"/>
+        </w:rPr>
+        <w:t>thirdContainer</w:t>
+      </w:r>
+      <w:proofErr w:type="spellEnd"/>
+      <w:r>
+        <w:rPr>
+          <w:highlight w:val="lightGray"/>
+        </w:rPr>
+        <w:t>&gt;</w:t>
+      </w:r>
+      <w:proofErr w:type="spellStart"/>
+      <w:r>
+        <w:rPr>
+          <w:highlight w:val="lightGray"/>
+        </w:rPr>
+        <w:t>span</w:t>
+      </w:r>
+      <w:r>
+        <w:rPr>
+          <w:highlight w:val="lightGray"/>
+        </w:rPr>
+        <w:t>.question</w:t>
+      </w:r>
+      <w:proofErr w:type="spellEnd"/>
+    </w:p>
+    <w:p>
+      <w:r>
+        <w:t xml:space="preserve">k. </w:t>
+      </w:r>
+      <w:r>
+        <w:t>Information span for Notification CC</w:t>
+      </w:r>
+    </w:p>
+    <w:p>
+      <w:pPr>
+        <w:ind w:firstLine="720"/>
+      </w:pPr>
+      <w:proofErr w:type="spellStart"/>
+      <w:r>
+        <w:t>xPath</w:t>
+      </w:r>
+      <w:proofErr w:type="spellEnd"/>
+      <w:proofErr w:type="gramStart"/>
+      <w:r>
+        <w:t>:</w:t>
+      </w:r>
+      <w:r>
+        <w:t xml:space="preserve"> </w:t>
+      </w:r>
+      <w:r>
+        <w:rPr>
+          <w:highlight w:val="lightGray"/>
+        </w:rPr>
+        <w:t>.</w:t>
+      </w:r>
+      <w:proofErr w:type="gramEnd"/>
+      <w:r>
+        <w:rPr>
+          <w:highlight w:val="lightGray"/>
+        </w:rPr>
+        <w:t>//*[@class="</w:t>
+      </w:r>
+      <w:proofErr w:type="spellStart"/>
+      <w:r>
+        <w:rPr>
+          <w:highlight w:val="lightGray"/>
+        </w:rPr>
+        <w:t>altenates</w:t>
+      </w:r>
+      <w:proofErr w:type="spellEnd"/>
+      <w:r>
+        <w:rPr>
+          <w:highlight w:val="lightGray"/>
+        </w:rPr>
+        <w:t>-approvers-container"]/div/span</w:t>
+      </w:r>
     </w:p>
     <w:p>
       <w:pPr>

</xml_diff>